<commit_message>
Finished making textbox popup, added checks for if file already exists and if filename doesn't include illegal characters
</commit_message>
<xml_diff>
--- a/project.docx
+++ b/project.docx
@@ -2,6 +2,208 @@
 <file path=word/document.xml><?xml version="1.0" encoding="utf-8"?>
 <w:document xmlns:wpc="http://schemas.microsoft.com/office/word/2010/wordprocessingCanvas" xmlns:cx="http://schemas.microsoft.com/office/drawing/2014/chartex" xmlns:cx1="http://schemas.microsoft.com/office/drawing/2015/9/8/chartex" xmlns:cx2="http://schemas.microsoft.com/office/drawing/2015/10/21/chartex" xmlns:cx3="http://schemas.microsoft.com/office/drawing/2016/5/9/chartex" xmlns:cx4="http://schemas.microsoft.com/office/drawing/2016/5/10/chartex" xmlns:cx5="http://schemas.microsoft.com/office/drawing/2016/5/11/chartex" xmlns:cx6="http://schemas.microsoft.com/office/drawing/2016/5/12/chartex" xmlns:cx7="http://schemas.microsoft.com/office/drawing/2016/5/13/chartex" xmlns:cx8="http://schemas.microsoft.com/office/drawing/2016/5/14/chartex" xmlns:mc="http://schemas.openxmlformats.org/markup-compatibility/2006" xmlns:aink="http://schemas.microsoft.com/office/drawing/2016/ink" xmlns:am3d="http://schemas.microsoft.com/office/drawing/2017/model3d" xmlns:o="urn:schemas-microsoft-com:office:office" xmlns:oel="http://schemas.microsoft.com/office/2019/extlst" xmlns:r="http://schemas.openxmlformats.org/officeDocument/2006/relationships" xmlns:m="http://schemas.openxmlformats.org/officeDocument/2006/math" xmlns:v="urn:schemas-microsoft-com:vml" xmlns:wp14="http://schemas.microsoft.com/office/word/2010/wordprocessingDrawing" xmlns:wp="http://schemas.openxmlformats.org/drawingml/2006/wordprocessingDrawing" xmlns:w10="urn:schemas-microsoft-com:office:word" xmlns:w="http://schemas.openxmlformats.org/wordprocessingml/2006/main" xmlns:w14="http://schemas.microsoft.com/office/word/2010/wordml" xmlns:w15="http://schemas.microsoft.com/office/word/2012/wordml" xmlns:w16cex="http://schemas.microsoft.com/office/word/2018/wordml/cex" xmlns:w16cid="http://schemas.microsoft.com/office/word/2016/wordml/cid" xmlns:w16="http://schemas.microsoft.com/office/word/2018/wordml" xmlns:w16du="http://schemas.microsoft.com/office/word/2023/wordml/word16du" xmlns:w16sdtdh="http://schemas.microsoft.com/office/word/2020/wordml/sdtdatahash" xmlns:w16se="http://schemas.microsoft.com/office/word/2015/wordml/symex" xmlns:wpg="http://schemas.microsoft.com/office/word/2010/wordprocessingGroup" xmlns:wpi="http://schemas.microsoft.com/office/word/2010/wordprocessingInk" xmlns:wne="http://schemas.microsoft.com/office/word/2006/wordml" xmlns:wps="http://schemas.microsoft.com/office/word/2010/wordprocessingShape" mc:Ignorable="w14 w15 w16se w16cid w16 w16cex w16sdtdh w16du wp14">
   <w:body>
+    <w:p>
+      <w:pPr>
+        <w:pStyle w:val="Heading1"/>
+        <w:jc w:val="center"/>
+        <w:rPr>
+          <w:sz w:val="72"/>
+          <w:szCs w:val="44"/>
+        </w:rPr>
+      </w:pPr>
+      <w:r>
+        <w:rPr>
+          <w:sz w:val="72"/>
+          <w:szCs w:val="44"/>
+        </w:rPr>
+        <w:t>OCR Computer Science NEA</w:t>
+      </w:r>
+    </w:p>
+    <w:p/>
+    <w:p/>
+    <w:p/>
+    <w:p/>
+    <w:p/>
+    <w:p/>
+    <w:p>
+      <w:r>
+        <w:rPr>
+          <w:noProof/>
+        </w:rPr>
+        <w:drawing>
+          <wp:anchor distT="0" distB="0" distL="114300" distR="114300" simplePos="0" relativeHeight="251670528" behindDoc="0" locked="0" layoutInCell="1" allowOverlap="1" wp14:anchorId="0C9D266B" wp14:editId="79903DA8">
+            <wp:simplePos x="0" y="0"/>
+            <wp:positionH relativeFrom="margin">
+              <wp:align>center</wp:align>
+            </wp:positionH>
+            <wp:positionV relativeFrom="paragraph">
+              <wp:posOffset>323215</wp:posOffset>
+            </wp:positionV>
+            <wp:extent cx="6031230" cy="2072640"/>
+            <wp:effectExtent l="0" t="0" r="7620" b="3810"/>
+            <wp:wrapTopAndBottom/>
+            <wp:docPr id="201585793" name="Picture 1" descr="A group of people with text&#10;&#10;Description automatically generated"/>
+            <wp:cNvGraphicFramePr>
+              <a:graphicFrameLocks xmlns:a="http://schemas.openxmlformats.org/drawingml/2006/main" noChangeAspect="1"/>
+            </wp:cNvGraphicFramePr>
+            <a:graphic xmlns:a="http://schemas.openxmlformats.org/drawingml/2006/main">
+              <a:graphicData uri="http://schemas.openxmlformats.org/drawingml/2006/picture">
+                <pic:pic xmlns:pic="http://schemas.openxmlformats.org/drawingml/2006/picture">
+                  <pic:nvPicPr>
+                    <pic:cNvPr id="201585793" name="Picture 1" descr="A group of people with text&#10;&#10;Description automatically generated"/>
+                    <pic:cNvPicPr>
+                      <a:picLocks noChangeAspect="1" noChangeArrowheads="1"/>
+                    </pic:cNvPicPr>
+                  </pic:nvPicPr>
+                  <pic:blipFill>
+                    <a:blip r:embed="rId10">
+                      <a:extLst>
+                        <a:ext uri="{28A0092B-C50C-407E-A947-70E740481C1C}">
+                          <a14:useLocalDpi xmlns:a14="http://schemas.microsoft.com/office/drawing/2010/main" val="0"/>
+                        </a:ext>
+                      </a:extLst>
+                    </a:blip>
+                    <a:srcRect/>
+                    <a:stretch>
+                      <a:fillRect/>
+                    </a:stretch>
+                  </pic:blipFill>
+                  <pic:spPr bwMode="auto">
+                    <a:xfrm>
+                      <a:off x="0" y="0"/>
+                      <a:ext cx="6031230" cy="2072640"/>
+                    </a:xfrm>
+                    <a:prstGeom prst="rect">
+                      <a:avLst/>
+                    </a:prstGeom>
+                    <a:noFill/>
+                    <a:ln>
+                      <a:noFill/>
+                    </a:ln>
+                  </pic:spPr>
+                </pic:pic>
+              </a:graphicData>
+            </a:graphic>
+            <wp14:sizeRelH relativeFrom="margin">
+              <wp14:pctWidth>0</wp14:pctWidth>
+            </wp14:sizeRelH>
+            <wp14:sizeRelV relativeFrom="margin">
+              <wp14:pctHeight>0</wp14:pctHeight>
+            </wp14:sizeRelV>
+          </wp:anchor>
+        </w:drawing>
+      </w:r>
+    </w:p>
+    <w:p/>
+    <w:p/>
+    <w:p/>
+    <w:p/>
+    <w:p>
+      <w:pPr>
+        <w:jc w:val="center"/>
+      </w:pPr>
+    </w:p>
+    <w:p>
+      <w:pPr>
+        <w:jc w:val="center"/>
+      </w:pPr>
+    </w:p>
+    <w:p>
+      <w:pPr>
+        <w:jc w:val="center"/>
+      </w:pPr>
+    </w:p>
+    <w:p>
+      <w:pPr>
+        <w:jc w:val="center"/>
+      </w:pPr>
+    </w:p>
+    <w:p>
+      <w:pPr>
+        <w:jc w:val="center"/>
+      </w:pPr>
+    </w:p>
+    <w:p>
+      <w:pPr>
+        <w:jc w:val="center"/>
+      </w:pPr>
+    </w:p>
+    <w:p>
+      <w:pPr>
+        <w:jc w:val="center"/>
+      </w:pPr>
+    </w:p>
+    <w:p>
+      <w:pPr>
+        <w:jc w:val="center"/>
+      </w:pPr>
+    </w:p>
+    <w:p>
+      <w:pPr>
+        <w:jc w:val="center"/>
+      </w:pPr>
+    </w:p>
+    <w:p>
+      <w:pPr>
+        <w:jc w:val="center"/>
+      </w:pPr>
+    </w:p>
+    <w:p>
+      <w:pPr>
+        <w:jc w:val="center"/>
+      </w:pPr>
+    </w:p>
+    <w:p>
+      <w:pPr>
+        <w:jc w:val="center"/>
+      </w:pPr>
+    </w:p>
+    <w:p>
+      <w:pPr>
+        <w:jc w:val="center"/>
+      </w:pPr>
+    </w:p>
+    <w:p>
+      <w:pPr>
+        <w:jc w:val="center"/>
+      </w:pPr>
+    </w:p>
+    <w:p>
+      <w:pPr>
+        <w:jc w:val="center"/>
+      </w:pPr>
+    </w:p>
+    <w:p>
+      <w:pPr>
+        <w:jc w:val="center"/>
+      </w:pPr>
+    </w:p>
+    <w:p>
+      <w:pPr>
+        <w:jc w:val="center"/>
+      </w:pPr>
+    </w:p>
+    <w:p>
+      <w:pPr>
+        <w:jc w:val="center"/>
+      </w:pPr>
+    </w:p>
+    <w:p>
+      <w:pPr>
+        <w:jc w:val="center"/>
+      </w:pPr>
+    </w:p>
+    <w:p>
+      <w:pPr>
+        <w:jc w:val="center"/>
+      </w:pPr>
+      <w:r>
+        <w:t xml:space="preserve">Bullet hell A-level project using pygame. </w:t>
+      </w:r>
+      <w:r>
+        <w:br w:type="page"/>
+      </w:r>
+    </w:p>
     <w:sdt>
       <w:sdtPr>
         <w:rPr>
@@ -56,7 +258,7 @@
           <w:r>
             <w:fldChar w:fldCharType="separate"/>
           </w:r>
-          <w:hyperlink w:anchor="_Toc174481145" w:history="1">
+          <w:hyperlink w:anchor="_Toc174712956" w:history="1">
             <w:r>
               <w:rPr>
                 <w:rStyle w:val="Hyperlink"/>
@@ -83,7 +285,7 @@
                 <w:noProof/>
                 <w:webHidden/>
               </w:rPr>
-              <w:instrText xml:space="preserve"> PAGEREF _Toc174481145 \h </w:instrText>
+              <w:instrText xml:space="preserve"> PAGEREF _Toc174712956 \h </w:instrText>
             </w:r>
             <w:r>
               <w:rPr>
@@ -128,7 +330,7 @@
               <w14:ligatures w14:val="standardContextual"/>
             </w:rPr>
           </w:pPr>
-          <w:hyperlink w:anchor="_Toc174481146" w:history="1">
+          <w:hyperlink w:anchor="_Toc174712957" w:history="1">
             <w:r>
               <w:rPr>
                 <w:rStyle w:val="Hyperlink"/>
@@ -155,7 +357,7 @@
                 <w:noProof/>
                 <w:webHidden/>
               </w:rPr>
-              <w:instrText xml:space="preserve"> PAGEREF _Toc174481146 \h </w:instrText>
+              <w:instrText xml:space="preserve"> PAGEREF _Toc174712957 \h </w:instrText>
             </w:r>
             <w:r>
               <w:rPr>
@@ -200,7 +402,7 @@
               <w14:ligatures w14:val="standardContextual"/>
             </w:rPr>
           </w:pPr>
-          <w:hyperlink w:anchor="_Toc174481147" w:history="1">
+          <w:hyperlink w:anchor="_Toc174712958" w:history="1">
             <w:r>
               <w:rPr>
                 <w:rStyle w:val="Hyperlink"/>
@@ -227,7 +429,7 @@
                 <w:noProof/>
                 <w:webHidden/>
               </w:rPr>
-              <w:instrText xml:space="preserve"> PAGEREF _Toc174481147 \h </w:instrText>
+              <w:instrText xml:space="preserve"> PAGEREF _Toc174712958 \h </w:instrText>
             </w:r>
             <w:r>
               <w:rPr>
@@ -272,13 +474,13 @@
               <w14:ligatures w14:val="standardContextual"/>
             </w:rPr>
           </w:pPr>
-          <w:hyperlink w:anchor="_Toc174481148" w:history="1">
+          <w:hyperlink w:anchor="_Toc174712959" w:history="1">
             <w:r>
               <w:rPr>
                 <w:rStyle w:val="Hyperlink"/>
                 <w:noProof/>
               </w:rPr>
-              <w:t>Using my experience with other bullet hells to identify and justify suitable design patterns to use in my game.</w:t>
+              <w:t>Approaching the problem.</w:t>
             </w:r>
             <w:r>
               <w:rPr>
@@ -299,7 +501,7 @@
                 <w:noProof/>
                 <w:webHidden/>
               </w:rPr>
-              <w:instrText xml:space="preserve"> PAGEREF _Toc174481148 \h </w:instrText>
+              <w:instrText xml:space="preserve"> PAGEREF _Toc174712959 \h </w:instrText>
             </w:r>
             <w:r>
               <w:rPr>
@@ -344,7 +546,7 @@
               <w14:ligatures w14:val="standardContextual"/>
             </w:rPr>
           </w:pPr>
-          <w:hyperlink w:anchor="_Toc174481149" w:history="1">
+          <w:hyperlink w:anchor="_Toc174712960" w:history="1">
             <w:r>
               <w:rPr>
                 <w:rStyle w:val="Hyperlink"/>
@@ -371,7 +573,7 @@
                 <w:noProof/>
                 <w:webHidden/>
               </w:rPr>
-              <w:instrText xml:space="preserve"> PAGEREF _Toc174481149 \h </w:instrText>
+              <w:instrText xml:space="preserve"> PAGEREF _Toc174712960 \h </w:instrText>
             </w:r>
             <w:r>
               <w:rPr>
@@ -391,7 +593,7 @@
                 <w:noProof/>
                 <w:webHidden/>
               </w:rPr>
-              <w:t>9</w:t>
+              <w:t>10</w:t>
             </w:r>
             <w:r>
               <w:rPr>
@@ -416,7 +618,7 @@
               <w14:ligatures w14:val="standardContextual"/>
             </w:rPr>
           </w:pPr>
-          <w:hyperlink w:anchor="_Toc174481150" w:history="1">
+          <w:hyperlink w:anchor="_Toc174712961" w:history="1">
             <w:r>
               <w:rPr>
                 <w:rStyle w:val="Hyperlink"/>
@@ -443,7 +645,7 @@
                 <w:noProof/>
                 <w:webHidden/>
               </w:rPr>
-              <w:instrText xml:space="preserve"> PAGEREF _Toc174481150 \h </w:instrText>
+              <w:instrText xml:space="preserve"> PAGEREF _Toc174712961 \h </w:instrText>
             </w:r>
             <w:r>
               <w:rPr>
@@ -463,7 +665,7 @@
                 <w:noProof/>
                 <w:webHidden/>
               </w:rPr>
-              <w:t>9</w:t>
+              <w:t>10</w:t>
             </w:r>
             <w:r>
               <w:rPr>
@@ -488,7 +690,7 @@
               <w14:ligatures w14:val="standardContextual"/>
             </w:rPr>
           </w:pPr>
-          <w:hyperlink w:anchor="_Toc174481151" w:history="1">
+          <w:hyperlink w:anchor="_Toc174712962" w:history="1">
             <w:r>
               <w:rPr>
                 <w:rStyle w:val="Hyperlink"/>
@@ -515,7 +717,7 @@
                 <w:noProof/>
                 <w:webHidden/>
               </w:rPr>
-              <w:instrText xml:space="preserve"> PAGEREF _Toc174481151 \h </w:instrText>
+              <w:instrText xml:space="preserve"> PAGEREF _Toc174712962 \h </w:instrText>
             </w:r>
             <w:r>
               <w:rPr>
@@ -535,7 +737,7 @@
                 <w:noProof/>
                 <w:webHidden/>
               </w:rPr>
-              <w:t>9</w:t>
+              <w:t>10</w:t>
             </w:r>
             <w:r>
               <w:rPr>
@@ -560,7 +762,7 @@
               <w14:ligatures w14:val="standardContextual"/>
             </w:rPr>
           </w:pPr>
-          <w:hyperlink w:anchor="_Toc174481152" w:history="1">
+          <w:hyperlink w:anchor="_Toc174712963" w:history="1">
             <w:r>
               <w:rPr>
                 <w:rStyle w:val="Hyperlink"/>
@@ -587,7 +789,7 @@
                 <w:noProof/>
                 <w:webHidden/>
               </w:rPr>
-              <w:instrText xml:space="preserve"> PAGEREF _Toc174481152 \h </w:instrText>
+              <w:instrText xml:space="preserve"> PAGEREF _Toc174712963 \h </w:instrText>
             </w:r>
             <w:r>
               <w:rPr>
@@ -607,7 +809,7 @@
                 <w:noProof/>
                 <w:webHidden/>
               </w:rPr>
-              <w:t>10</w:t>
+              <w:t>11</w:t>
             </w:r>
             <w:r>
               <w:rPr>
@@ -632,7 +834,7 @@
               <w14:ligatures w14:val="standardContextual"/>
             </w:rPr>
           </w:pPr>
-          <w:hyperlink w:anchor="_Toc174481153" w:history="1">
+          <w:hyperlink w:anchor="_Toc174712964" w:history="1">
             <w:r>
               <w:rPr>
                 <w:rStyle w:val="Hyperlink"/>
@@ -659,7 +861,7 @@
                 <w:noProof/>
                 <w:webHidden/>
               </w:rPr>
-              <w:instrText xml:space="preserve"> PAGEREF _Toc174481153 \h </w:instrText>
+              <w:instrText xml:space="preserve"> PAGEREF _Toc174712964 \h </w:instrText>
             </w:r>
             <w:r>
               <w:rPr>
@@ -679,7 +881,7 @@
                 <w:noProof/>
                 <w:webHidden/>
               </w:rPr>
-              <w:t>10</w:t>
+              <w:t>11</w:t>
             </w:r>
             <w:r>
               <w:rPr>
@@ -704,7 +906,7 @@
               <w14:ligatures w14:val="standardContextual"/>
             </w:rPr>
           </w:pPr>
-          <w:hyperlink w:anchor="_Toc174481154" w:history="1">
+          <w:hyperlink w:anchor="_Toc174712965" w:history="1">
             <w:r>
               <w:rPr>
                 <w:rStyle w:val="Hyperlink"/>
@@ -731,7 +933,7 @@
                 <w:noProof/>
                 <w:webHidden/>
               </w:rPr>
-              <w:instrText xml:space="preserve"> PAGEREF _Toc174481154 \h </w:instrText>
+              <w:instrText xml:space="preserve"> PAGEREF _Toc174712965 \h </w:instrText>
             </w:r>
             <w:r>
               <w:rPr>
@@ -751,7 +953,7 @@
                 <w:noProof/>
                 <w:webHidden/>
               </w:rPr>
-              <w:t>10</w:t>
+              <w:t>11</w:t>
             </w:r>
             <w:r>
               <w:rPr>
@@ -776,7 +978,7 @@
               <w14:ligatures w14:val="standardContextual"/>
             </w:rPr>
           </w:pPr>
-          <w:hyperlink w:anchor="_Toc174481155" w:history="1">
+          <w:hyperlink w:anchor="_Toc174712966" w:history="1">
             <w:r>
               <w:rPr>
                 <w:rStyle w:val="Hyperlink"/>
@@ -803,7 +1005,7 @@
                 <w:noProof/>
                 <w:webHidden/>
               </w:rPr>
-              <w:instrText xml:space="preserve"> PAGEREF _Toc174481155 \h </w:instrText>
+              <w:instrText xml:space="preserve"> PAGEREF _Toc174712966 \h </w:instrText>
             </w:r>
             <w:r>
               <w:rPr>
@@ -823,7 +1025,7 @@
                 <w:noProof/>
                 <w:webHidden/>
               </w:rPr>
-              <w:t>10</w:t>
+              <w:t>11</w:t>
             </w:r>
             <w:r>
               <w:rPr>
@@ -848,7 +1050,7 @@
               <w14:ligatures w14:val="standardContextual"/>
             </w:rPr>
           </w:pPr>
-          <w:hyperlink w:anchor="_Toc174481156" w:history="1">
+          <w:hyperlink w:anchor="_Toc174712967" w:history="1">
             <w:r>
               <w:rPr>
                 <w:rStyle w:val="Hyperlink"/>
@@ -875,7 +1077,7 @@
                 <w:noProof/>
                 <w:webHidden/>
               </w:rPr>
-              <w:instrText xml:space="preserve"> PAGEREF _Toc174481156 \h </w:instrText>
+              <w:instrText xml:space="preserve"> PAGEREF _Toc174712967 \h </w:instrText>
             </w:r>
             <w:r>
               <w:rPr>
@@ -895,7 +1097,7 @@
                 <w:noProof/>
                 <w:webHidden/>
               </w:rPr>
-              <w:t>10</w:t>
+              <w:t>11</w:t>
             </w:r>
             <w:r>
               <w:rPr>
@@ -920,7 +1122,7 @@
               <w14:ligatures w14:val="standardContextual"/>
             </w:rPr>
           </w:pPr>
-          <w:hyperlink w:anchor="_Toc174481157" w:history="1">
+          <w:hyperlink w:anchor="_Toc174712968" w:history="1">
             <w:r>
               <w:rPr>
                 <w:rStyle w:val="Hyperlink"/>
@@ -947,7 +1149,7 @@
                 <w:noProof/>
                 <w:webHidden/>
               </w:rPr>
-              <w:instrText xml:space="preserve"> PAGEREF _Toc174481157 \h </w:instrText>
+              <w:instrText xml:space="preserve"> PAGEREF _Toc174712968 \h </w:instrText>
             </w:r>
             <w:r>
               <w:rPr>
@@ -967,7 +1169,7 @@
                 <w:noProof/>
                 <w:webHidden/>
               </w:rPr>
-              <w:t>10</w:t>
+              <w:t>11</w:t>
             </w:r>
             <w:r>
               <w:rPr>
@@ -1007,7 +1209,7 @@
       <w:pPr>
         <w:pStyle w:val="Heading1"/>
       </w:pPr>
-      <w:bookmarkStart w:id="0" w:name="_Toc174481145"/>
+      <w:bookmarkStart w:id="0" w:name="_Toc174712956"/>
       <w:r>
         <w:lastRenderedPageBreak/>
         <w:t>Analysis</w:t>
@@ -1018,7 +1220,7 @@
       <w:pPr>
         <w:pStyle w:val="Heading2"/>
       </w:pPr>
-      <w:bookmarkStart w:id="1" w:name="_Toc174481146"/>
+      <w:bookmarkStart w:id="1" w:name="_Toc174712957"/>
       <w:r>
         <w:t>Describing the problem.</w:t>
       </w:r>
@@ -1097,7 +1299,7 @@
                     </pic:cNvPicPr>
                   </pic:nvPicPr>
                   <pic:blipFill>
-                    <a:blip r:embed="rId10">
+                    <a:blip r:embed="rId11">
                       <a:extLst>
                         <a:ext uri="{28A0092B-C50C-407E-A947-70E740481C1C}">
                           <a14:useLocalDpi xmlns:a14="http://schemas.microsoft.com/office/drawing/2010/main" val="0"/>
@@ -1203,7 +1405,7 @@
                     </pic:cNvPicPr>
                   </pic:nvPicPr>
                   <pic:blipFill>
-                    <a:blip r:embed="rId11">
+                    <a:blip r:embed="rId12">
                       <a:extLst>
                         <a:ext uri="{28A0092B-C50C-407E-A947-70E740481C1C}">
                           <a14:useLocalDpi xmlns:a14="http://schemas.microsoft.com/office/drawing/2010/main" val="0"/>
@@ -1266,7 +1468,7 @@
       <w:pPr>
         <w:pStyle w:val="Heading2"/>
       </w:pPr>
-      <w:bookmarkStart w:id="2" w:name="_Toc174481147"/>
+      <w:bookmarkStart w:id="2" w:name="_Toc174712958"/>
       <w:r>
         <w:t>Identifying the stakeholders</w:t>
       </w:r>
@@ -1505,7 +1707,7 @@
                     <pic:cNvPicPr/>
                   </pic:nvPicPr>
                   <pic:blipFill>
-                    <a:blip r:embed="rId12">
+                    <a:blip r:embed="rId13">
                       <a:extLst>
                         <a:ext uri="{28A0092B-C50C-407E-A947-70E740481C1C}">
                           <a14:useLocalDpi xmlns:a14="http://schemas.microsoft.com/office/drawing/2010/main" val="0"/>
@@ -1565,7 +1767,7 @@
                     <pic:cNvPicPr/>
                   </pic:nvPicPr>
                   <pic:blipFill>
-                    <a:blip r:embed="rId13">
+                    <a:blip r:embed="rId14">
                       <a:extLst>
                         <a:ext uri="{28A0092B-C50C-407E-A947-70E740481C1C}">
                           <a14:useLocalDpi xmlns:a14="http://schemas.microsoft.com/office/drawing/2010/main" val="0"/>
@@ -1653,7 +1855,7 @@
                     <pic:cNvPicPr/>
                   </pic:nvPicPr>
                   <pic:blipFill rotWithShape="1">
-                    <a:blip r:embed="rId14">
+                    <a:blip r:embed="rId15">
                       <a:extLst>
                         <a:ext uri="{28A0092B-C50C-407E-A947-70E740481C1C}">
                           <a14:useLocalDpi xmlns:a14="http://schemas.microsoft.com/office/drawing/2010/main" val="0"/>
@@ -1722,7 +1924,7 @@
                     <pic:cNvPicPr/>
                   </pic:nvPicPr>
                   <pic:blipFill>
-                    <a:blip r:embed="rId15">
+                    <a:blip r:embed="rId16">
                       <a:extLst>
                         <a:ext uri="{28A0092B-C50C-407E-A947-70E740481C1C}">
                           <a14:useLocalDpi xmlns:a14="http://schemas.microsoft.com/office/drawing/2010/main" val="0"/>
@@ -1837,7 +2039,7 @@
                     <pic:cNvPicPr/>
                   </pic:nvPicPr>
                   <pic:blipFill>
-                    <a:blip r:embed="rId16">
+                    <a:blip r:embed="rId17">
                       <a:extLst>
                         <a:ext uri="{28A0092B-C50C-407E-A947-70E740481C1C}">
                           <a14:useLocalDpi xmlns:a14="http://schemas.microsoft.com/office/drawing/2010/main" val="0"/>
@@ -1894,7 +2096,7 @@
                     <pic:cNvPicPr/>
                   </pic:nvPicPr>
                   <pic:blipFill>
-                    <a:blip r:embed="rId17">
+                    <a:blip r:embed="rId18">
                       <a:extLst>
                         <a:ext uri="{28A0092B-C50C-407E-A947-70E740481C1C}">
                           <a14:useLocalDpi xmlns:a14="http://schemas.microsoft.com/office/drawing/2010/main" val="0"/>
@@ -1964,7 +2166,7 @@
                     <pic:cNvPicPr/>
                   </pic:nvPicPr>
                   <pic:blipFill>
-                    <a:blip r:embed="rId18"/>
+                    <a:blip r:embed="rId19"/>
                     <a:stretch>
                       <a:fillRect/>
                     </a:stretch>
@@ -2014,7 +2216,7 @@
                     <pic:cNvPicPr/>
                   </pic:nvPicPr>
                   <pic:blipFill>
-                    <a:blip r:embed="rId19">
+                    <a:blip r:embed="rId20">
                       <a:extLst>
                         <a:ext uri="{28A0092B-C50C-407E-A947-70E740481C1C}">
                           <a14:useLocalDpi xmlns:a14="http://schemas.microsoft.com/office/drawing/2010/main" val="0"/>
@@ -2088,7 +2290,7 @@
                     <pic:cNvPicPr/>
                   </pic:nvPicPr>
                   <pic:blipFill>
-                    <a:blip r:embed="rId20">
+                    <a:blip r:embed="rId21">
                       <a:extLst>
                         <a:ext uri="{28A0092B-C50C-407E-A947-70E740481C1C}">
                           <a14:useLocalDpi xmlns:a14="http://schemas.microsoft.com/office/drawing/2010/main" val="0"/>
@@ -2145,7 +2347,7 @@
                     <pic:cNvPicPr/>
                   </pic:nvPicPr>
                   <pic:blipFill>
-                    <a:blip r:embed="rId21">
+                    <a:blip r:embed="rId22">
                       <a:extLst>
                         <a:ext uri="{28A0092B-C50C-407E-A947-70E740481C1C}">
                           <a14:useLocalDpi xmlns:a14="http://schemas.microsoft.com/office/drawing/2010/main" val="0"/>
@@ -2299,10 +2501,12 @@
       <w:pPr>
         <w:pStyle w:val="Heading2"/>
       </w:pPr>
+      <w:bookmarkStart w:id="3" w:name="_Toc174712959"/>
       <w:r>
         <w:lastRenderedPageBreak/>
         <w:t>Approaching the problem.</w:t>
       </w:r>
+      <w:bookmarkEnd w:id="3"/>
     </w:p>
     <w:p>
       <w:pPr>
@@ -2621,7 +2825,7 @@
       <w:pPr>
         <w:pStyle w:val="Heading2"/>
       </w:pPr>
-      <w:bookmarkStart w:id="3" w:name="_Toc174481149"/>
+      <w:bookmarkStart w:id="4" w:name="_Toc174712960"/>
       <w:r>
         <w:t>Making</w:t>
       </w:r>
@@ -2631,23 +2835,23 @@
       <w:r>
         <w:t>my programming method in mind.</w:t>
       </w:r>
-      <w:bookmarkEnd w:id="3"/>
+      <w:bookmarkEnd w:id="4"/>
     </w:p>
     <w:p>
       <w:pPr>
         <w:pStyle w:val="Heading2"/>
       </w:pPr>
-      <w:bookmarkStart w:id="4" w:name="_Toc174481150"/>
+      <w:bookmarkStart w:id="5" w:name="_Toc174712961"/>
       <w:r>
         <w:t>Justifying the software and hardware requirements of my game.</w:t>
       </w:r>
-      <w:bookmarkEnd w:id="4"/>
+      <w:bookmarkEnd w:id="5"/>
     </w:p>
     <w:p>
       <w:pPr>
         <w:pStyle w:val="Heading2"/>
       </w:pPr>
-      <w:bookmarkStart w:id="5" w:name="_Toc174481151"/>
+      <w:bookmarkStart w:id="6" w:name="_Toc174712962"/>
       <w:r>
         <w:t xml:space="preserve">Tracking </w:t>
       </w:r>
@@ -2657,23 +2861,23 @@
       <w:r>
         <w:t xml:space="preserve"> of my </w:t>
       </w:r>
-      <w:commentRangeStart w:id="6"/>
+      <w:commentRangeStart w:id="7"/>
       <w:r>
         <w:t>game</w:t>
       </w:r>
-      <w:commentRangeEnd w:id="6"/>
+      <w:commentRangeEnd w:id="7"/>
       <w:r>
         <w:rPr>
           <w:rStyle w:val="CommentReference"/>
           <w:rFonts w:eastAsia="Times New Roman" w:cs="Times New Roman"/>
           <w:color w:val="auto"/>
         </w:rPr>
-        <w:commentReference w:id="6"/>
+        <w:commentReference w:id="7"/>
       </w:r>
       <w:r>
         <w:t>.</w:t>
       </w:r>
-      <w:bookmarkEnd w:id="5"/>
+      <w:bookmarkEnd w:id="6"/>
     </w:p>
     <w:p>
       <w:r>
@@ -2685,30 +2889,30 @@
       <w:pPr>
         <w:pStyle w:val="Heading1"/>
       </w:pPr>
-      <w:bookmarkStart w:id="7" w:name="_Toc174481152"/>
+      <w:bookmarkStart w:id="8" w:name="_Toc174712963"/>
       <w:r>
         <w:t>Design</w:t>
       </w:r>
-      <w:bookmarkEnd w:id="7"/>
+      <w:bookmarkEnd w:id="8"/>
     </w:p>
     <w:p>
       <w:pPr>
         <w:pStyle w:val="Heading2"/>
       </w:pPr>
-      <w:bookmarkStart w:id="8" w:name="_Toc174481153"/>
+      <w:bookmarkStart w:id="9" w:name="_Toc174712964"/>
       <w:r>
         <w:t xml:space="preserve">Using </w:t>
       </w:r>
       <w:r>
         <w:t>decomposition to divide my game into smaller problems suitable for OOP and designing the structure of my game.</w:t>
       </w:r>
-      <w:bookmarkEnd w:id="8"/>
+      <w:bookmarkEnd w:id="9"/>
     </w:p>
     <w:p>
       <w:pPr>
         <w:pStyle w:val="Heading2"/>
       </w:pPr>
-      <w:bookmarkStart w:id="9" w:name="_Toc174481154"/>
+      <w:bookmarkStart w:id="10" w:name="_Toc174712965"/>
       <w:r>
         <w:t xml:space="preserve">Describing the game using game design programming structures and algorithms and </w:t>
       </w:r>
@@ -2718,42 +2922,42 @@
       <w:r>
         <w:t xml:space="preserve"> the function of these algorithms in reference to my game.</w:t>
       </w:r>
-      <w:bookmarkEnd w:id="9"/>
+      <w:bookmarkEnd w:id="10"/>
     </w:p>
     <w:p>
       <w:pPr>
         <w:pStyle w:val="Heading2"/>
       </w:pPr>
-      <w:bookmarkStart w:id="10" w:name="_Toc174481155"/>
+      <w:bookmarkStart w:id="11" w:name="_Toc174712966"/>
       <w:r>
         <w:t>Identifying, explaining and justifying any inputs used in my game.</w:t>
       </w:r>
-      <w:bookmarkEnd w:id="10"/>
+      <w:bookmarkEnd w:id="11"/>
     </w:p>
     <w:p>
       <w:pPr>
         <w:pStyle w:val="Heading1"/>
       </w:pPr>
-      <w:bookmarkStart w:id="11" w:name="_Toc174481156"/>
+      <w:bookmarkStart w:id="12" w:name="_Toc174712967"/>
       <w:r>
         <w:t>Development</w:t>
       </w:r>
-      <w:bookmarkEnd w:id="11"/>
+      <w:bookmarkEnd w:id="12"/>
     </w:p>
     <w:p>
       <w:pPr>
         <w:pStyle w:val="Heading1"/>
       </w:pPr>
-      <w:bookmarkStart w:id="12" w:name="_Toc174481157"/>
+      <w:bookmarkStart w:id="13" w:name="_Toc174712968"/>
       <w:r>
         <w:t>Evaluation</w:t>
       </w:r>
-      <w:bookmarkEnd w:id="12"/>
+      <w:bookmarkEnd w:id="13"/>
     </w:p>
     <w:p/>
     <w:sectPr>
-      <w:headerReference w:type="default" r:id="rId26"/>
-      <w:footerReference w:type="default" r:id="rId27"/>
+      <w:headerReference w:type="default" r:id="rId27"/>
+      <w:footerReference w:type="default" r:id="rId28"/>
       <w:pgSz w:w="11906" w:h="16838"/>
       <w:pgMar w:top="1440" w:right="1800" w:bottom="1440" w:left="1800" w:header="708" w:footer="708" w:gutter="0"/>
       <w:cols w:space="708"/>
@@ -2765,7 +2969,7 @@
 
 <file path=word/comments.xml><?xml version="1.0" encoding="utf-8"?>
 <w:comments xmlns:wpc="http://schemas.microsoft.com/office/word/2010/wordprocessingCanvas" xmlns:cx="http://schemas.microsoft.com/office/drawing/2014/chartex" xmlns:cx1="http://schemas.microsoft.com/office/drawing/2015/9/8/chartex" xmlns:cx2="http://schemas.microsoft.com/office/drawing/2015/10/21/chartex" xmlns:cx3="http://schemas.microsoft.com/office/drawing/2016/5/9/chartex" xmlns:cx4="http://schemas.microsoft.com/office/drawing/2016/5/10/chartex" xmlns:cx5="http://schemas.microsoft.com/office/drawing/2016/5/11/chartex" xmlns:cx6="http://schemas.microsoft.com/office/drawing/2016/5/12/chartex" xmlns:cx7="http://schemas.microsoft.com/office/drawing/2016/5/13/chartex" xmlns:cx8="http://schemas.microsoft.com/office/drawing/2016/5/14/chartex" xmlns:mc="http://schemas.openxmlformats.org/markup-compatibility/2006" xmlns:aink="http://schemas.microsoft.com/office/drawing/2016/ink" xmlns:am3d="http://schemas.microsoft.com/office/drawing/2017/model3d" xmlns:o="urn:schemas-microsoft-com:office:office" xmlns:oel="http://schemas.microsoft.com/office/2019/extlst" xmlns:r="http://schemas.openxmlformats.org/officeDocument/2006/relationships" xmlns:m="http://schemas.openxmlformats.org/officeDocument/2006/math" xmlns:v="urn:schemas-microsoft-com:vml" xmlns:wp14="http://schemas.microsoft.com/office/word/2010/wordprocessingDrawing" xmlns:wp="http://schemas.openxmlformats.org/drawingml/2006/wordprocessingDrawing" xmlns:w10="urn:schemas-microsoft-com:office:word" xmlns:w="http://schemas.openxmlformats.org/wordprocessingml/2006/main" xmlns:w14="http://schemas.microsoft.com/office/word/2010/wordml" xmlns:w15="http://schemas.microsoft.com/office/word/2012/wordml" xmlns:w16cex="http://schemas.microsoft.com/office/word/2018/wordml/cex" xmlns:w16cid="http://schemas.microsoft.com/office/word/2016/wordml/cid" xmlns:w16="http://schemas.microsoft.com/office/word/2018/wordml" xmlns:w16du="http://schemas.microsoft.com/office/word/2023/wordml/word16du" xmlns:w16sdtdh="http://schemas.microsoft.com/office/word/2020/wordml/sdtdatahash" xmlns:w16se="http://schemas.microsoft.com/office/word/2015/wordml/symex" xmlns:wpg="http://schemas.microsoft.com/office/word/2010/wordprocessingGroup" xmlns:wpi="http://schemas.microsoft.com/office/word/2010/wordprocessingInk" xmlns:wne="http://schemas.microsoft.com/office/word/2006/wordml" xmlns:wps="http://schemas.microsoft.com/office/word/2010/wordprocessingShape" mc:Ignorable="w14 w15 w16se w16cid w16 w16cex w16sdtdh w16du wp14">
-  <w:comment w:id="6" w:author="Rene Timantsev" w:date="2024-08-12T22:21:00Z" w:initials="RT">
+  <w:comment w:id="7" w:author="Rene Timantsev" w:date="2024-08-12T22:21:00Z" w:initials="RT">
     <w:p>
       <w:pPr>
         <w:pStyle w:val="CommentText"/>
@@ -3944,7 +4148,6 @@
   <w:style w:type="character" w:default="1" w:styleId="DefaultParagraphFont">
     <w:name w:val="Default Paragraph Font"/>
     <w:uiPriority w:val="1"/>
-    <w:semiHidden/>
     <w:unhideWhenUsed/>
   </w:style>
   <w:style w:type="table" w:default="1" w:styleId="TableNormal">
@@ -4603,16 +4806,16 @@
 </file>
 
 <file path=customXml/item1.xml><?xml version="1.0" encoding="utf-8"?>
-<b:Sources xmlns:b="http://schemas.openxmlformats.org/officeDocument/2006/bibliography" xmlns="http://schemas.openxmlformats.org/officeDocument/2006/bibliography" SelectedStyle="\APASixthEditionOfficeOnline.xsl" StyleName="APA" Version="6"/>
-</file>
-
-<file path=customXml/item2.xml><?xml version="1.0" encoding="utf-8"?>
 <?mso-contentType ?>
 <FormTemplates xmlns="http://schemas.microsoft.com/sharepoint/v3/contenttype/forms">
   <Display>DocumentLibraryForm</Display>
   <Edit>DocumentLibraryForm</Edit>
   <New>DocumentLibraryForm</New>
 </FormTemplates>
+</file>
+
+<file path=customXml/item2.xml><?xml version="1.0" encoding="utf-8"?>
+<b:Sources xmlns:b="http://schemas.openxmlformats.org/officeDocument/2006/bibliography" xmlns="http://schemas.openxmlformats.org/officeDocument/2006/bibliography" SelectedStyle="\APASixthEditionOfficeOnline.xsl" StyleName="APA" Version="6"/>
 </file>
 
 <file path=customXml/item3.xml><?xml version="1.0" encoding="utf-8"?>
@@ -4817,17 +5020,17 @@
 </file>
 
 <file path=customXml/itemProps1.xml><?xml version="1.0" encoding="utf-8"?>
-<ds:datastoreItem xmlns:ds="http://schemas.openxmlformats.org/officeDocument/2006/customXml" ds:itemID="{82084403-7179-44E1-BC30-B2080947BD00}">
+<ds:datastoreItem xmlns:ds="http://schemas.openxmlformats.org/officeDocument/2006/customXml" ds:itemID="{FDB3EB0E-1384-422F-BF36-98AB9EA120EF}">
   <ds:schemaRefs>
-    <ds:schemaRef ds:uri="http://schemas.openxmlformats.org/officeDocument/2006/bibliography"/>
+    <ds:schemaRef ds:uri="http://schemas.microsoft.com/sharepoint/v3/contenttype/forms"/>
   </ds:schemaRefs>
 </ds:datastoreItem>
 </file>
 
 <file path=customXml/itemProps2.xml><?xml version="1.0" encoding="utf-8"?>
-<ds:datastoreItem xmlns:ds="http://schemas.openxmlformats.org/officeDocument/2006/customXml" ds:itemID="{FDB3EB0E-1384-422F-BF36-98AB9EA120EF}">
+<ds:datastoreItem xmlns:ds="http://schemas.openxmlformats.org/officeDocument/2006/customXml" ds:itemID="{82084403-7179-44E1-BC30-B2080947BD00}">
   <ds:schemaRefs>
-    <ds:schemaRef ds:uri="http://schemas.microsoft.com/sharepoint/v3/contenttype/forms"/>
+    <ds:schemaRef ds:uri="http://schemas.openxmlformats.org/officeDocument/2006/bibliography"/>
   </ds:schemaRefs>
 </ds:datastoreItem>
 </file>

</xml_diff>